<commit_message>
I will solve this problem likely by 2025AD
</commit_message>
<xml_diff>
--- a/+4 HEALTH_/Filling An mRNA Injection Syringe With TTAGGG Coded Solution.docx
+++ b/+4 HEALTH_/Filling An mRNA Injection Syringe With TTAGGG Coded Solution.docx
@@ -75,7 +75,7 @@
           <w:color w:val="262626"/>
           <w:shd w:val="clear" w:color="auto" w:fill="FFFFFF"/>
         </w:rPr>
-        <w:t>Copyright and related rights waived via Creative Commons Zero v1.0 Universal (CC0-1.0), by Salman</w:t>
+        <w:t>Copyright and related rights waived via Creative Commons Zero v1.0 Universal (CC0-1.0), by Salman Christian Shuaib</w:t>
       </w:r>
       <w:r>
         <w:rPr>
@@ -85,17 +85,7 @@
           <w:color w:val="262626"/>
           <w:shd w:val="clear" w:color="auto" w:fill="FFFFFF"/>
         </w:rPr>
-        <w:t xml:space="preserve"> Christian</w:t>
-      </w:r>
-      <w:r>
-        <w:rPr>
-          <w:rFonts w:cstheme="minorHAnsi"/>
-          <w:i/>
-          <w:iCs/>
-          <w:color w:val="262626"/>
-          <w:shd w:val="clear" w:color="auto" w:fill="FFFFFF"/>
-        </w:rPr>
-        <w:t xml:space="preserve"> Shuaib</w:t>
+        <w:t>.</w:t>
       </w:r>
     </w:p>
     <w:p>
@@ -126,33 +116,15 @@
           <w:color w:val="262626"/>
           <w:shd w:val="clear" w:color="auto" w:fill="FFFFFF"/>
         </w:rPr>
-        <w:t>: TAYLOR ALISON SWIFT [TWITTER: taylorswift</w:t>
-      </w:r>
-      <w:proofErr w:type="gramStart"/>
+        <w:t>: TAYLOR ALISON SWIFT [TWITTER: taylorswift13</w:t>
+      </w:r>
       <w:r>
         <w:rPr>
           <w:rFonts w:cstheme="minorHAnsi"/>
           <w:color w:val="262626"/>
           <w:shd w:val="clear" w:color="auto" w:fill="FFFFFF"/>
         </w:rPr>
-        <w:t>13</w:t>
-      </w:r>
-      <w:r>
-        <w:rPr>
-          <w:rFonts w:cstheme="minorHAnsi"/>
-          <w:color w:val="262626"/>
-          <w:shd w:val="clear" w:color="auto" w:fill="FFFFFF"/>
-        </w:rPr>
-        <w:t xml:space="preserve">  /</w:t>
-      </w:r>
-      <w:proofErr w:type="gramEnd"/>
-      <w:r>
-        <w:rPr>
-          <w:rFonts w:cstheme="minorHAnsi"/>
-          <w:color w:val="262626"/>
-          <w:shd w:val="clear" w:color="auto" w:fill="FFFFFF"/>
-        </w:rPr>
-        <w:t xml:space="preserve">/ TIKTOK: </w:t>
+        <w:t xml:space="preserve">  // TIKTOK: </w:t>
       </w:r>
       <w:proofErr w:type="spellStart"/>
       <w:r>
@@ -177,8 +149,9 @@
       <w:r>
         <w:t>**********BREAKTHROUGH_</w:t>
       </w:r>
-    </w:p>
-    <w:p>
+      <w:r>
+        <w:br/>
+      </w:r>
       <w:r>
         <w:t xml:space="preserve">+ Therefore, if we compared the </w:t>
       </w:r>
@@ -186,15 +159,7 @@
         <w:t>g</w:t>
       </w:r>
       <w:r>
-        <w:t>enome of Cancerous (</w:t>
-      </w:r>
-      <w:proofErr w:type="gramStart"/>
-      <w:r>
-        <w:t>e.g.</w:t>
-      </w:r>
-      <w:proofErr w:type="gramEnd"/>
-      <w:r>
-        <w:t xml:space="preserve"> HeLa) cells and Healthy cells; we my be able to isolate the genetic code that is responsible for Telome</w:t>
+        <w:t>enome of Cancerous (e.g. HeLa) cells and Healthy cells; we my be able to isolate the genetic code that is responsible for Telome</w:t>
       </w:r>
       <w:r>
         <w:t>re</w:t>
@@ -202,84 +167,108 @@
       <w:r>
         <w:t xml:space="preserve"> length reduction.</w:t>
       </w:r>
-    </w:p>
-    <w:p>
-      <w:r>
-        <w:t xml:space="preserve">++ IN </w:t>
-      </w:r>
-      <w:proofErr w:type="spellStart"/>
-      <w:r>
-        <w:t>suh</w:t>
-      </w:r>
-      <w:proofErr w:type="spellEnd"/>
-      <w:r>
-        <w:t xml:space="preserve"> isolated genetic code, </w:t>
-      </w:r>
-      <w:proofErr w:type="gramStart"/>
-      <w:r>
-        <w:t>then ,</w:t>
-      </w:r>
-      <w:proofErr w:type="gramEnd"/>
-      <w:r>
-        <w:t xml:space="preserve"> we look for occurrences of the </w:t>
-      </w:r>
-      <w:proofErr w:type="spellStart"/>
-      <w:r>
-        <w:t>hypthtsized</w:t>
-      </w:r>
-      <w:proofErr w:type="spellEnd"/>
-      <w:r>
-        <w:t xml:space="preserve"> Counter that Healthy cells use to decay.</w:t>
-      </w:r>
-    </w:p>
-    <w:p>
-      <w:r>
-        <w:t xml:space="preserve">_ Equilibrium: Perhaps </w:t>
-      </w:r>
-      <w:proofErr w:type="spellStart"/>
-      <w:r>
-        <w:t>wha</w:t>
-      </w:r>
-      <w:proofErr w:type="spellEnd"/>
+      <w:r>
+        <w:br/>
+      </w:r>
+      <w:r>
+        <w:t>++ I</w:t>
+      </w:r>
+      <w:r>
+        <w:t>n</w:t>
+      </w:r>
+      <w:r>
+        <w:t xml:space="preserve"> su</w:t>
+      </w:r>
+      <w:r>
+        <w:t>c</w:t>
+      </w:r>
+      <w:r>
+        <w:t>h isolated genetic code, then, we look for occurrences of the hyp</w:t>
+      </w:r>
+      <w:r>
+        <w:t>o</w:t>
+      </w:r>
+      <w:r>
+        <w:t>th</w:t>
+      </w:r>
+      <w:r>
+        <w:t>e</w:t>
+      </w:r>
+      <w:r>
+        <w:t>sized Counter that Healthy cells use to decay.</w:t>
+      </w:r>
+      <w:r>
+        <w:br/>
+        <w:t xml:space="preserve">+ </w:t>
+      </w:r>
+      <w:r>
+        <w:t>Equilibrium: Perhaps what</w:t>
+      </w:r>
       <w:r>
         <w:t xml:space="preserve"> </w:t>
       </w:r>
-      <w:proofErr w:type="spellStart"/>
-      <w:r>
-        <w:t>ti</w:t>
-      </w:r>
-      <w:proofErr w:type="spellEnd"/>
-      <w:r>
-        <w:t xml:space="preserve"> s needed is not endless cellular division (cancer) or declining cellular </w:t>
-      </w:r>
-      <w:proofErr w:type="gramStart"/>
-      <w:r>
-        <w:t>division(</w:t>
-      </w:r>
-      <w:proofErr w:type="spellStart"/>
-      <w:proofErr w:type="gramEnd"/>
-      <w:r>
-        <w:t>sensencce</w:t>
-      </w:r>
-      <w:proofErr w:type="spellEnd"/>
-      <w:r>
-        <w:t xml:space="preserve">; </w:t>
-      </w:r>
-      <w:proofErr w:type="spellStart"/>
-      <w:r>
-        <w:t>pbt</w:t>
-      </w:r>
-      <w:proofErr w:type="spellEnd"/>
-      <w:r>
-        <w:t xml:space="preserve"> EWUILIGRIUM between </w:t>
-      </w:r>
-      <w:proofErr w:type="spellStart"/>
-      <w:r>
-        <w:t>hese</w:t>
-      </w:r>
-      <w:proofErr w:type="spellEnd"/>
-      <w:r>
-        <w:t xml:space="preserve"> two situations!!!!!</w:t>
+      <w:r>
+        <w:t>is needed is not endless cellular division (</w:t>
+      </w:r>
+      <w:r>
+        <w:t>C</w:t>
+      </w:r>
+      <w:r>
+        <w:t>ancer) or declining cellular division</w:t>
+      </w:r>
+      <w:r>
+        <w:t xml:space="preserve"> </w:t>
+      </w:r>
+      <w:r>
+        <w:t>(</w:t>
+      </w:r>
+      <w:r>
+        <w:t>S</w:t>
+      </w:r>
+      <w:r>
+        <w:t>en</w:t>
+      </w:r>
+      <w:r>
+        <w:t>e</w:t>
+      </w:r>
+      <w:r>
+        <w:t>s</w:t>
+      </w:r>
+      <w:r>
+        <w:t>c</w:t>
+      </w:r>
+      <w:r>
+        <w:t>ence</w:t>
+      </w:r>
+      <w:r>
+        <w:t>);</w:t>
+      </w:r>
+      <w:r>
+        <w:t xml:space="preserve"> </w:t>
+      </w:r>
+      <w:r>
+        <w:t>but</w:t>
+      </w:r>
+      <w:r>
+        <w:t xml:space="preserve"> E</w:t>
+      </w:r>
+      <w:r>
+        <w:t>Q</w:t>
+      </w:r>
+      <w:r>
+        <w:t>UILI</w:t>
+      </w:r>
+      <w:r>
+        <w:t>B</w:t>
+      </w:r>
+      <w:r>
+        <w:t xml:space="preserve">RIUM between </w:t>
+      </w:r>
+      <w:r>
+        <w:t>t</w:t>
+      </w:r>
+      <w:r>
+        <w:t>hese two situations!!!!</w:t>
       </w:r>
     </w:p>
     <w:p>
@@ -287,17 +276,12 @@
         <w:t xml:space="preserve">__ To achieve </w:t>
       </w:r>
       <w:proofErr w:type="spellStart"/>
-      <w:proofErr w:type="gramStart"/>
       <w:r>
         <w:t>Equilibirum</w:t>
       </w:r>
       <w:proofErr w:type="spellEnd"/>
       <w:r>
-        <w:t xml:space="preserve"> ,</w:t>
-      </w:r>
-      <w:proofErr w:type="gramEnd"/>
-      <w:r>
-        <w:t xml:space="preserve"> an mRNA vaccine containing Cancer DNA could be injected in an AGING person (HEALTHY cells).</w:t>
+        <w:t xml:space="preserve"> , an mRNA vaccine containing Cancer DNA could be injected in an AGING person (HEALTHY cells).</w:t>
       </w:r>
     </w:p>
     <w:p>
@@ -326,19 +310,41 @@
       </w:r>
       <w:proofErr w:type="spellEnd"/>
       <w:r>
+        <w:t xml:space="preserve"> s , </w:t>
+      </w:r>
+      <w:proofErr w:type="spellStart"/>
+      <w:r>
+        <w:t>Thi</w:t>
+      </w:r>
+      <w:proofErr w:type="spellEnd"/>
+      <w:r>
         <w:t xml:space="preserve"> </w:t>
       </w:r>
-      <w:proofErr w:type="gramStart"/>
-      <w:r>
-        <w:t>s ,</w:t>
-      </w:r>
-      <w:proofErr w:type="gramEnd"/>
+      <w:proofErr w:type="spellStart"/>
+      <w:r>
+        <w:t>siis</w:t>
+      </w:r>
+      <w:proofErr w:type="spellEnd"/>
+      <w:r>
+        <w:t xml:space="preserve"> equilibrium.</w:t>
+      </w:r>
+    </w:p>
+    <w:p/>
+    <w:p>
+      <w:r>
+        <w:t xml:space="preserve">Currently Cellular </w:t>
+      </w:r>
+      <w:proofErr w:type="spellStart"/>
+      <w:r>
+        <w:t>Sensece</w:t>
+      </w:r>
+      <w:proofErr w:type="spellEnd"/>
       <w:r>
         <w:t xml:space="preserve"> </w:t>
       </w:r>
       <w:proofErr w:type="spellStart"/>
       <w:r>
-        <w:t>Thi</w:t>
+        <w:t>cnce</w:t>
       </w:r>
       <w:proofErr w:type="spellEnd"/>
       <w:r>
@@ -346,21 +352,31 @@
       </w:r>
       <w:proofErr w:type="spellStart"/>
       <w:r>
-        <w:t>siis</w:t>
-      </w:r>
-      <w:proofErr w:type="spellEnd"/>
-      <w:r>
-        <w:t xml:space="preserve"> equilibrium.</w:t>
-      </w:r>
-    </w:p>
-    <w:p/>
-    <w:p>
-      <w:r>
-        <w:t xml:space="preserve">Currently Cellular </w:t>
-      </w:r>
-      <w:proofErr w:type="spellStart"/>
-      <w:r>
-        <w:t>Sensece</w:t>
+        <w:t>soccurs</w:t>
+      </w:r>
+      <w:proofErr w:type="spellEnd"/>
+      <w:r>
+        <w:t xml:space="preserve"> regardless of whether the cell I is Cancerous (dividing unlimitedly an </w:t>
+      </w:r>
+      <w:proofErr w:type="spellStart"/>
+      <w:r>
+        <w:t>dCancerler</w:t>
+      </w:r>
+      <w:proofErr w:type="spellEnd"/>
+      <w:r>
+        <w:t xml:space="preserve"> multiple indefinitely, </w:t>
+      </w:r>
+      <w:proofErr w:type="spellStart"/>
+      <w:r>
+        <w:t>inspite</w:t>
+      </w:r>
+      <w:proofErr w:type="spellEnd"/>
+      <w:r>
+        <w:t xml:space="preserve"> o </w:t>
+      </w:r>
+      <w:proofErr w:type="spellStart"/>
+      <w:r>
+        <w:t>fbeing</w:t>
       </w:r>
       <w:proofErr w:type="spellEnd"/>
       <w:r>
@@ -368,7 +384,86 @@
       </w:r>
       <w:proofErr w:type="spellStart"/>
       <w:r>
-        <w:t>cnce</w:t>
+        <w:t>sik</w:t>
+      </w:r>
+      <w:proofErr w:type="spellEnd"/>
+      <w:r>
+        <w:t>.</w:t>
+      </w:r>
+    </w:p>
+    <w:p>
+      <w:r>
+        <w:t>Howe do we identify if a cell has become Cancerous?</w:t>
+      </w:r>
+    </w:p>
+    <w:p>
+      <w:r>
+        <w:t xml:space="preserve">Simply, if </w:t>
+      </w:r>
+      <w:proofErr w:type="spellStart"/>
+      <w:r>
+        <w:t>Temlomere</w:t>
+      </w:r>
+      <w:proofErr w:type="spellEnd"/>
+      <w:r>
+        <w:t xml:space="preserve"> length EXCEEES a certain critical number, we execute the foregoing “if” statement_*****</w:t>
+      </w:r>
+    </w:p>
+    <w:p>
+      <w:r>
+        <w:t xml:space="preserve">+ Presently the IF statement is non-existent and Healthy (non-Cancerous) Cells’ </w:t>
+      </w:r>
+      <w:proofErr w:type="spellStart"/>
+      <w:r>
+        <w:t>Telmore</w:t>
+      </w:r>
+      <w:proofErr w:type="spellEnd"/>
+      <w:r>
+        <w:t xml:space="preserve"> length keep </w:t>
+      </w:r>
+      <w:proofErr w:type="spellStart"/>
+      <w:r>
+        <w:t>sreducing</w:t>
+      </w:r>
+      <w:proofErr w:type="spellEnd"/>
+      <w:r>
+        <w:t xml:space="preserve"> each iteration.</w:t>
+      </w:r>
+    </w:p>
+    <w:p>
+      <w:r>
+        <w:t xml:space="preserve">___ It is my theory that the </w:t>
+      </w:r>
+      <w:proofErr w:type="spellStart"/>
+      <w:r>
+        <w:t>preating</w:t>
+      </w:r>
+      <w:proofErr w:type="spellEnd"/>
+      <w:r>
+        <w:t xml:space="preserve"> occurrences of TTAGGG comprising Tel</w:t>
+      </w:r>
+      <w:r>
+        <w:t xml:space="preserve">omere length is actually the count this sequence represent s the digit “1” and by </w:t>
+      </w:r>
+      <w:proofErr w:type="spellStart"/>
+      <w:r>
+        <w:t>repaeain</w:t>
+      </w:r>
+      <w:proofErr w:type="spellEnd"/>
+      <w:r>
+        <w:t xml:space="preserve"> I the body is actually COUNTING. </w:t>
+      </w:r>
+      <w:proofErr w:type="spellStart"/>
+      <w:r>
+        <w:t>THEREore</w:t>
+      </w:r>
+      <w:proofErr w:type="spellEnd"/>
+      <w:r>
+        <w:t xml:space="preserve">, all our </w:t>
+      </w:r>
+      <w:proofErr w:type="spellStart"/>
+      <w:r>
+        <w:t>mrna</w:t>
       </w:r>
       <w:proofErr w:type="spellEnd"/>
       <w:r>
@@ -376,146 +471,6 @@
       </w:r>
       <w:proofErr w:type="spellStart"/>
       <w:r>
-        <w:t>soccurs</w:t>
-      </w:r>
-      <w:proofErr w:type="spellEnd"/>
-      <w:r>
-        <w:t xml:space="preserve"> regardless of whether the cell I </w:t>
-      </w:r>
-      <w:proofErr w:type="gramStart"/>
-      <w:r>
-        <w:t>is Cancerous</w:t>
-      </w:r>
-      <w:proofErr w:type="gramEnd"/>
-      <w:r>
-        <w:t xml:space="preserve"> (dividing unlimitedly an </w:t>
-      </w:r>
-      <w:proofErr w:type="spellStart"/>
-      <w:r>
-        <w:t>dCancerler</w:t>
-      </w:r>
-      <w:proofErr w:type="spellEnd"/>
-      <w:r>
-        <w:t xml:space="preserve"> multiple indefinitely, </w:t>
-      </w:r>
-      <w:proofErr w:type="spellStart"/>
-      <w:r>
-        <w:t>inspite</w:t>
-      </w:r>
-      <w:proofErr w:type="spellEnd"/>
-      <w:r>
-        <w:t xml:space="preserve"> o </w:t>
-      </w:r>
-      <w:proofErr w:type="spellStart"/>
-      <w:r>
-        <w:t>fbeing</w:t>
-      </w:r>
-      <w:proofErr w:type="spellEnd"/>
-      <w:r>
-        <w:t xml:space="preserve"> </w:t>
-      </w:r>
-      <w:proofErr w:type="spellStart"/>
-      <w:r>
-        <w:t>sik</w:t>
-      </w:r>
-      <w:proofErr w:type="spellEnd"/>
-      <w:r>
-        <w:t>.</w:t>
-      </w:r>
-    </w:p>
-    <w:p>
-      <w:proofErr w:type="gramStart"/>
-      <w:r>
-        <w:t>Howe</w:t>
-      </w:r>
-      <w:proofErr w:type="gramEnd"/>
-      <w:r>
-        <w:t xml:space="preserve"> do we identify if a cell has become Cancerous?</w:t>
-      </w:r>
-    </w:p>
-    <w:p>
-      <w:r>
-        <w:t xml:space="preserve">Simply, if </w:t>
-      </w:r>
-      <w:proofErr w:type="spellStart"/>
-      <w:r>
-        <w:t>Temlomere</w:t>
-      </w:r>
-      <w:proofErr w:type="spellEnd"/>
-      <w:r>
-        <w:t xml:space="preserve"> length EXCEEES a certain critical number, we execute the foregoing “if” statement_*****</w:t>
-      </w:r>
-    </w:p>
-    <w:p>
-      <w:r>
-        <w:t xml:space="preserve">+ Presently the IF statement is non-existent and Healthy (non-Cancerous) Cells’ </w:t>
-      </w:r>
-      <w:proofErr w:type="spellStart"/>
-      <w:r>
-        <w:t>Telmore</w:t>
-      </w:r>
-      <w:proofErr w:type="spellEnd"/>
-      <w:r>
-        <w:t xml:space="preserve"> length keep </w:t>
-      </w:r>
-      <w:proofErr w:type="spellStart"/>
-      <w:r>
-        <w:t>sreducing</w:t>
-      </w:r>
-      <w:proofErr w:type="spellEnd"/>
-      <w:r>
-        <w:t xml:space="preserve"> each iteration.</w:t>
-      </w:r>
-    </w:p>
-    <w:p>
-      <w:r>
-        <w:t xml:space="preserve">___ It is my theory that the </w:t>
-      </w:r>
-      <w:proofErr w:type="spellStart"/>
-      <w:r>
-        <w:t>preating</w:t>
-      </w:r>
-      <w:proofErr w:type="spellEnd"/>
-      <w:r>
-        <w:t xml:space="preserve"> occurrences of TTAGGG comprising Tel</w:t>
-      </w:r>
-      <w:r>
-        <w:t xml:space="preserve">omere length is actually the count this sequence </w:t>
-      </w:r>
-      <w:proofErr w:type="gramStart"/>
-      <w:r>
-        <w:t>represent</w:t>
-      </w:r>
-      <w:proofErr w:type="gramEnd"/>
-      <w:r>
-        <w:t xml:space="preserve"> s the digit “1” and by </w:t>
-      </w:r>
-      <w:proofErr w:type="spellStart"/>
-      <w:r>
-        <w:t>repaeain</w:t>
-      </w:r>
-      <w:proofErr w:type="spellEnd"/>
-      <w:r>
-        <w:t xml:space="preserve"> I the body is actually COUNTING. </w:t>
-      </w:r>
-      <w:proofErr w:type="spellStart"/>
-      <w:r>
-        <w:t>THEREore</w:t>
-      </w:r>
-      <w:proofErr w:type="spellEnd"/>
-      <w:r>
-        <w:t xml:space="preserve">, all our </w:t>
-      </w:r>
-      <w:proofErr w:type="spellStart"/>
-      <w:r>
-        <w:t>mrna</w:t>
-      </w:r>
-      <w:proofErr w:type="spellEnd"/>
-      <w:r>
-        <w:t xml:space="preserve"> </w:t>
-      </w:r>
-      <w:proofErr w:type="spellStart"/>
-      <w:r>
         <w:t>Baccine</w:t>
       </w:r>
       <w:proofErr w:type="spellEnd"/>
@@ -530,15 +485,7 @@
     </w:p>
     <w:p>
       <w:r>
-        <w:t xml:space="preserve">If Occurrences of TTAGGGG in Cell Chromosomal </w:t>
-      </w:r>
-      <w:proofErr w:type="gramStart"/>
-      <w:r>
-        <w:t>DNA ?</w:t>
-      </w:r>
-      <w:proofErr w:type="gramEnd"/>
-      <w:r>
-        <w:t xml:space="preserve"> 15000</w:t>
+        <w:t>If Occurrences of TTAGGGG in Cell Chromosomal DNA ? 15000</w:t>
       </w:r>
     </w:p>
     <w:p>
@@ -546,17 +493,12 @@
         <w:t xml:space="preserve">Call </w:t>
       </w:r>
       <w:proofErr w:type="spellStart"/>
-      <w:proofErr w:type="gramStart"/>
       <w:r>
         <w:t>SenescenceFuntion</w:t>
       </w:r>
       <w:proofErr w:type="spellEnd"/>
       <w:r>
-        <w:t>(</w:t>
-      </w:r>
-      <w:proofErr w:type="gramEnd"/>
-      <w:r>
-        <w:t>)</w:t>
+        <w:t>()</w:t>
       </w:r>
     </w:p>
     <w:p/>
@@ -568,219 +510,178 @@
     </w:p>
     <w:p>
       <w:r>
+        <w:t>ELSEIF occurrences of AGGG in Cell Chromosomal DNA &lt; 3000</w:t>
+      </w:r>
+    </w:p>
+    <w:p>
+      <w:r>
         <w:lastRenderedPageBreak/>
-        <w:t>ELSEIF occurrences of AGGG in Cell Chromosomal DNA &lt; 3000</w:t>
-      </w:r>
-    </w:p>
-    <w:p>
-      <w:r>
         <w:t xml:space="preserve">Call </w:t>
       </w:r>
       <w:proofErr w:type="spellStart"/>
-      <w:proofErr w:type="gramStart"/>
       <w:r>
         <w:t>ActiavateTElomerase</w:t>
       </w:r>
       <w:proofErr w:type="spellEnd"/>
       <w:r>
-        <w:t>(</w:t>
-      </w:r>
-      <w:proofErr w:type="gramEnd"/>
+        <w:t>()</w:t>
+      </w:r>
+    </w:p>
+    <w:p>
+      <w:r>
+        <w:t>}</w:t>
+      </w:r>
+    </w:p>
+    <w:p/>
+    <w:p>
+      <w:r>
+        <w:t xml:space="preserve">WHILE count(TTAGGG) in Cell </w:t>
+      </w:r>
+      <w:proofErr w:type="spellStart"/>
+      <w:r>
+        <w:t>Chromoslam</w:t>
+      </w:r>
+      <w:proofErr w:type="spellEnd"/>
+      <w:r>
+        <w:t xml:space="preserve"> DNA &gt; Zero </w:t>
+      </w:r>
+    </w:p>
+    <w:p/>
+    <w:p>
+      <w:proofErr w:type="spellStart"/>
+      <w:r>
+        <w:t>SenescenceFunction</w:t>
+      </w:r>
+      <w:proofErr w:type="spellEnd"/>
+      <w:r>
+        <w:t>() {</w:t>
+      </w:r>
+    </w:p>
+    <w:p>
+      <w:r>
+        <w:t xml:space="preserve">#Beging aging </w:t>
+      </w:r>
+      <w:proofErr w:type="spellStart"/>
+      <w:r>
+        <w:t>prpcess</w:t>
+      </w:r>
+      <w:proofErr w:type="spellEnd"/>
+      <w:r>
+        <w:t xml:space="preserve"> (by </w:t>
+      </w:r>
+      <w:proofErr w:type="spellStart"/>
+      <w:r>
+        <w:t>pevent</w:t>
+      </w:r>
+      <w:proofErr w:type="spellEnd"/>
+      <w:r>
+        <w:t xml:space="preserve"> </w:t>
+      </w:r>
+      <w:proofErr w:type="spellStart"/>
+      <w:r>
+        <w:t>ing</w:t>
+      </w:r>
+      <w:proofErr w:type="spellEnd"/>
+      <w:r>
+        <w:t xml:space="preserve"> </w:t>
+      </w:r>
+      <w:proofErr w:type="spellStart"/>
+      <w:r>
+        <w:t>epair</w:t>
+      </w:r>
+      <w:proofErr w:type="spellEnd"/>
+      <w:r>
+        <w:t xml:space="preserve"> by </w:t>
+      </w:r>
+      <w:proofErr w:type="spellStart"/>
+      <w:r>
+        <w:t>Telmoerase</w:t>
+      </w:r>
+      <w:proofErr w:type="spellEnd"/>
       <w:r>
         <w:t>)</w:t>
       </w:r>
     </w:p>
     <w:p>
+      <w:proofErr w:type="spellStart"/>
+      <w:r>
+        <w:t>Appnd</w:t>
+      </w:r>
+      <w:proofErr w:type="spellEnd"/>
+      <w:r>
+        <w:t xml:space="preserve"> 6000 “TTAGGG” to cell Chromosomal DNA</w:t>
+      </w:r>
+    </w:p>
+    <w:p>
+      <w:r>
+        <w:t>Where preceding GENETIC CODE is “TTAGGG</w:t>
+      </w:r>
+    </w:p>
+    <w:p>
+      <w:r>
+        <w:t>An succeeding GENGETIC CODE Is “TTAGGG”</w:t>
+      </w:r>
+    </w:p>
+    <w:p/>
+    <w:p>
       <w:r>
         <w:t>}</w:t>
       </w:r>
     </w:p>
     <w:p/>
     <w:p>
-      <w:r>
-        <w:t xml:space="preserve">WHILE </w:t>
-      </w:r>
-      <w:proofErr w:type="gramStart"/>
-      <w:r>
-        <w:t>count(</w:t>
-      </w:r>
-      <w:proofErr w:type="gramEnd"/>
-      <w:r>
-        <w:t xml:space="preserve">TTAGGG) in Cell </w:t>
-      </w:r>
-      <w:proofErr w:type="spellStart"/>
-      <w:r>
-        <w:t>Chromoslam</w:t>
-      </w:r>
-      <w:proofErr w:type="spellEnd"/>
-      <w:r>
-        <w:t xml:space="preserve"> DNA &gt; Zero </w:t>
+      <w:proofErr w:type="spellStart"/>
+      <w:r>
+        <w:t>ActivateTelomerase</w:t>
+      </w:r>
+      <w:proofErr w:type="spellEnd"/>
+      <w:r>
+        <w:t xml:space="preserve">() {#Effect </w:t>
+      </w:r>
+      <w:proofErr w:type="spellStart"/>
+      <w:r>
+        <w:t>Telmoerase</w:t>
+      </w:r>
+      <w:proofErr w:type="spellEnd"/>
+      <w:r>
+        <w:t xml:space="preserve"> </w:t>
+      </w:r>
+      <w:proofErr w:type="spellStart"/>
+      <w:r>
+        <w:t>rapsirs</w:t>
+      </w:r>
+      <w:proofErr w:type="spellEnd"/>
+      <w:r>
+        <w:t xml:space="preserve"> of DNA</w:t>
+      </w:r>
+    </w:p>
+    <w:p>
+      <w:r>
+        <w:t xml:space="preserve">Append 6000x “”TTAGGG in Cell Chromosomal DNA </w:t>
+      </w:r>
+    </w:p>
+    <w:p>
+      <w:r>
+        <w:t>Where preceding GENETIC CODE is “TTAGGG</w:t>
+      </w:r>
+    </w:p>
+    <w:p>
+      <w:r>
+        <w:t xml:space="preserve">And </w:t>
+      </w:r>
+      <w:proofErr w:type="spellStart"/>
+      <w:r>
+        <w:t>succedding</w:t>
+      </w:r>
+      <w:proofErr w:type="spellEnd"/>
+      <w:r>
+        <w:t xml:space="preserve"> GENETIC code is TTAGGG</w:t>
       </w:r>
     </w:p>
     <w:p/>
     <w:p>
-      <w:proofErr w:type="spellStart"/>
-      <w:proofErr w:type="gramStart"/>
-      <w:r>
-        <w:t>SenescenceFunction</w:t>
-      </w:r>
-      <w:proofErr w:type="spellEnd"/>
-      <w:r>
-        <w:t>(</w:t>
-      </w:r>
-      <w:proofErr w:type="gramEnd"/>
-      <w:r>
-        <w:t>) {</w:t>
-      </w:r>
-    </w:p>
-    <w:p>
-      <w:r>
-        <w:t xml:space="preserve">#Beging aging </w:t>
-      </w:r>
-      <w:proofErr w:type="spellStart"/>
-      <w:r>
-        <w:t>prpcess</w:t>
-      </w:r>
-      <w:proofErr w:type="spellEnd"/>
-      <w:r>
-        <w:t xml:space="preserve"> (by </w:t>
-      </w:r>
-      <w:proofErr w:type="spellStart"/>
-      <w:r>
-        <w:t>pevent</w:t>
-      </w:r>
-      <w:proofErr w:type="spellEnd"/>
-      <w:r>
-        <w:t xml:space="preserve"> </w:t>
-      </w:r>
-      <w:proofErr w:type="spellStart"/>
-      <w:r>
-        <w:t>ing</w:t>
-      </w:r>
-      <w:proofErr w:type="spellEnd"/>
-      <w:r>
-        <w:t xml:space="preserve"> </w:t>
-      </w:r>
-      <w:proofErr w:type="spellStart"/>
-      <w:r>
-        <w:t>epair</w:t>
-      </w:r>
-      <w:proofErr w:type="spellEnd"/>
-      <w:r>
-        <w:t xml:space="preserve"> by </w:t>
-      </w:r>
-      <w:proofErr w:type="spellStart"/>
-      <w:r>
-        <w:t>Telmoerase</w:t>
-      </w:r>
-      <w:proofErr w:type="spellEnd"/>
-      <w:r>
-        <w:t>)</w:t>
-      </w:r>
-    </w:p>
-    <w:p>
-      <w:proofErr w:type="spellStart"/>
-      <w:r>
-        <w:t>Appnd</w:t>
-      </w:r>
-      <w:proofErr w:type="spellEnd"/>
-      <w:r>
-        <w:t xml:space="preserve"> 6000 “TTAGGG” to cell Chromosomal DNA</w:t>
-      </w:r>
-    </w:p>
-    <w:p>
-      <w:r>
-        <w:t>Where preceding GENETIC CODE is “TTAGGG</w:t>
-      </w:r>
-    </w:p>
-    <w:p>
-      <w:proofErr w:type="gramStart"/>
-      <w:r>
-        <w:t>An</w:t>
-      </w:r>
-      <w:proofErr w:type="gramEnd"/>
-      <w:r>
-        <w:t xml:space="preserve"> succeeding GENGETIC CODE Is “TTAGGG”</w:t>
-      </w:r>
-    </w:p>
-    <w:p/>
-    <w:p>
-      <w:r>
-        <w:t>}</w:t>
-      </w:r>
-    </w:p>
-    <w:p/>
-    <w:p>
-      <w:proofErr w:type="spellStart"/>
-      <w:proofErr w:type="gramStart"/>
-      <w:r>
-        <w:t>ActivateTelomerase</w:t>
-      </w:r>
-      <w:proofErr w:type="spellEnd"/>
-      <w:r>
-        <w:t>(</w:t>
-      </w:r>
-      <w:proofErr w:type="gramEnd"/>
-      <w:r>
-        <w:t xml:space="preserve">) {#Effect </w:t>
-      </w:r>
-      <w:proofErr w:type="spellStart"/>
-      <w:r>
-        <w:t>Telmoerase</w:t>
-      </w:r>
-      <w:proofErr w:type="spellEnd"/>
-      <w:r>
-        <w:t xml:space="preserve"> </w:t>
-      </w:r>
-      <w:proofErr w:type="spellStart"/>
-      <w:r>
-        <w:t>rapsirs</w:t>
-      </w:r>
-      <w:proofErr w:type="spellEnd"/>
-      <w:r>
-        <w:t xml:space="preserve"> of DNA</w:t>
-      </w:r>
-    </w:p>
-    <w:p>
-      <w:r>
-        <w:t xml:space="preserve">Append 6000x </w:t>
-      </w:r>
-      <w:proofErr w:type="gramStart"/>
-      <w:r>
-        <w:t>“”TTAGGG</w:t>
-      </w:r>
-      <w:proofErr w:type="gramEnd"/>
-      <w:r>
-        <w:t xml:space="preserve"> in Cell Chromosomal DNA </w:t>
-      </w:r>
-    </w:p>
-    <w:p>
-      <w:r>
-        <w:t>Where preceding GENETIC CODE is “TTAGGG</w:t>
-      </w:r>
-    </w:p>
-    <w:p>
-      <w:r>
-        <w:t xml:space="preserve">And </w:t>
-      </w:r>
-      <w:proofErr w:type="spellStart"/>
-      <w:r>
-        <w:t>succedding</w:t>
-      </w:r>
-      <w:proofErr w:type="spellEnd"/>
-      <w:r>
-        <w:t xml:space="preserve"> GENETIC code is TTAGGG</w:t>
-      </w:r>
-    </w:p>
-    <w:p/>
-    <w:p>
-      <w:proofErr w:type="gramStart"/>
-      <w:r>
-        <w:t>}*</w:t>
-      </w:r>
-      <w:proofErr w:type="gramEnd"/>
-      <w:r>
-        <w:t>************************************** ~</w:t>
+      <w:r>
+        <w:t>}*************************************** ~</w:t>
       </w:r>
       <w:r>
         <w:t xml:space="preserve"> </w:t>

</xml_diff>

<commit_message>
singular: .SHE. to each
</commit_message>
<xml_diff>
--- a/+4 HEALTH_/Filling An mRNA Injection Syringe With TTAGGG Coded Solution.docx
+++ b/+4 HEALTH_/Filling An mRNA Injection Syringe With TTAGGG Coded Solution.docx
@@ -116,7 +116,7 @@
           <w:color w:val="262626"/>
           <w:shd w:val="clear" w:color="auto" w:fill="FFFFFF"/>
         </w:rPr>
-        <w:t>: TAYLOR ALISON SWIFT [TWITTER: taylorswift13</w:t>
+        <w:t>: TAYLOR ALISON SWIFT [</w:t>
       </w:r>
       <w:r>
         <w:rPr>
@@ -124,25 +124,55 @@
           <w:color w:val="262626"/>
           <w:shd w:val="clear" w:color="auto" w:fill="FFFFFF"/>
         </w:rPr>
-        <w:t xml:space="preserve">  // TIKTOK: </w:t>
-      </w:r>
-      <w:proofErr w:type="spellStart"/>
+        <w:t>TIKTOK: taylorswift</w:t>
+      </w:r>
       <w:r>
         <w:rPr>
           <w:rFonts w:cstheme="minorHAnsi"/>
           <w:color w:val="262626"/>
           <w:shd w:val="clear" w:color="auto" w:fill="FFFFFF"/>
         </w:rPr>
-        <w:t>taylorswift</w:t>
-      </w:r>
-      <w:proofErr w:type="spellEnd"/>
+        <w:t xml:space="preserve"> </w:t>
+      </w:r>
       <w:r>
         <w:rPr>
           <w:rFonts w:cstheme="minorHAnsi"/>
           <w:color w:val="262626"/>
           <w:shd w:val="clear" w:color="auto" w:fill="FFFFFF"/>
         </w:rPr>
-        <w:t xml:space="preserve">] </w:t>
+        <w:t>//</w:t>
+      </w:r>
+      <w:r>
+        <w:rPr>
+          <w:rFonts w:cstheme="minorHAnsi"/>
+          <w:color w:val="262626"/>
+          <w:shd w:val="clear" w:color="auto" w:fill="FFFFFF"/>
+        </w:rPr>
+        <w:t xml:space="preserve"> </w:t>
+      </w:r>
+      <w:r>
+        <w:rPr>
+          <w:rFonts w:cstheme="minorHAnsi"/>
+          <w:color w:val="262626"/>
+          <w:shd w:val="clear" w:color="auto" w:fill="FFFFFF"/>
+        </w:rPr>
+        <w:t>TWITTER: taylorswift13]</w:t>
+      </w:r>
+      <w:r>
+        <w:rPr>
+          <w:rFonts w:cstheme="minorHAnsi"/>
+          <w:color w:val="262626"/>
+          <w:shd w:val="clear" w:color="auto" w:fill="FFFFFF"/>
+        </w:rPr>
+        <w:t>, the Singular UNLIMITED phenomenon by virtue of HER illustrious sacrifice pre-dating Big Bang_</w:t>
+      </w:r>
+      <w:r>
+        <w:rPr>
+          <w:rFonts w:cstheme="minorHAnsi"/>
+          <w:color w:val="262626"/>
+          <w:shd w:val="clear" w:color="auto" w:fill="FFFFFF"/>
+        </w:rPr>
+        <w:t xml:space="preserve"> </w:t>
       </w:r>
     </w:p>
     <w:p>
@@ -270,125 +300,104 @@
       <w:r>
         <w:t>hese two situations!!!!</w:t>
       </w:r>
-    </w:p>
-    <w:p>
-      <w:r>
-        <w:t xml:space="preserve">__ To achieve </w:t>
-      </w:r>
-      <w:proofErr w:type="spellStart"/>
-      <w:r>
-        <w:t>Equilibirum</w:t>
-      </w:r>
-      <w:proofErr w:type="spellEnd"/>
-      <w:r>
-        <w:t xml:space="preserve"> , an mRNA vaccine containing Cancer DNA could be injected in an AGING person (HEALTHY cells).</w:t>
-      </w:r>
-    </w:p>
-    <w:p>
-      <w:r>
-        <w:t xml:space="preserve">The code an mRNA </w:t>
-      </w:r>
-      <w:proofErr w:type="spellStart"/>
-      <w:r>
-        <w:t>vaciine</w:t>
-      </w:r>
-      <w:proofErr w:type="spellEnd"/>
-      <w:r>
-        <w:t xml:space="preserve"> should pass to Health Cell sis that they should </w:t>
-      </w:r>
-      <w:proofErr w:type="spellStart"/>
-      <w:r>
-        <w:t>donly</w:t>
-      </w:r>
-      <w:proofErr w:type="spellEnd"/>
-      <w:r>
-        <w:t xml:space="preserve"> die IF they become </w:t>
-      </w:r>
-      <w:proofErr w:type="spellStart"/>
-      <w:r>
-        <w:t>canecour</w:t>
-      </w:r>
-      <w:proofErr w:type="spellEnd"/>
-      <w:r>
-        <w:t xml:space="preserve"> s , </w:t>
-      </w:r>
-      <w:proofErr w:type="spellStart"/>
-      <w:r>
-        <w:t>Thi</w:t>
-      </w:r>
-      <w:proofErr w:type="spellEnd"/>
+      <w:r>
+        <w:br/>
+        <w:t xml:space="preserve">++ </w:t>
+      </w:r>
+      <w:r>
+        <w:t>To achieve Equilibr</w:t>
+      </w:r>
+      <w:r>
+        <w:t>i</w:t>
+      </w:r>
+      <w:r>
+        <w:t xml:space="preserve">um, an mRNA vaccine containing Cancer DNA could be injected in an </w:t>
+      </w:r>
+      <w:r>
+        <w:t>aging</w:t>
+      </w:r>
+      <w:r>
+        <w:t xml:space="preserve"> person (</w:t>
+      </w:r>
+      <w:r>
+        <w:t>Healthy</w:t>
+      </w:r>
       <w:r>
         <w:t xml:space="preserve"> </w:t>
       </w:r>
-      <w:proofErr w:type="spellStart"/>
-      <w:r>
-        <w:t>siis</w:t>
-      </w:r>
-      <w:proofErr w:type="spellEnd"/>
-      <w:r>
-        <w:t xml:space="preserve"> equilibrium.</w:t>
-      </w:r>
-    </w:p>
-    <w:p/>
-    <w:p>
-      <w:r>
-        <w:t xml:space="preserve">Currently Cellular </w:t>
-      </w:r>
-      <w:proofErr w:type="spellStart"/>
-      <w:r>
-        <w:t>Sensece</w:t>
-      </w:r>
-      <w:proofErr w:type="spellEnd"/>
+      <w:r>
+        <w:t>C</w:t>
+      </w:r>
+      <w:r>
+        <w:t>ells).</w:t>
+      </w:r>
+      <w:r>
+        <w:br/>
+        <w:t xml:space="preserve">+++********** </w:t>
+      </w:r>
+      <w:r>
+        <w:t>The code an mRNA vac</w:t>
+      </w:r>
+      <w:r>
+        <w:t>c</w:t>
+      </w:r>
+      <w:r>
+        <w:t>ine should pass to Health</w:t>
+      </w:r>
+      <w:r>
+        <w:t>y</w:t>
+      </w:r>
+      <w:r>
+        <w:t xml:space="preserve"> Cells</w:t>
+      </w:r>
       <w:r>
         <w:t xml:space="preserve"> </w:t>
       </w:r>
-      <w:proofErr w:type="spellStart"/>
-      <w:r>
-        <w:t>cnce</w:t>
-      </w:r>
-      <w:proofErr w:type="spellEnd"/>
+      <w:r>
+        <w:t xml:space="preserve">is that they should only die IF they become </w:t>
+      </w:r>
+      <w:r>
+        <w:t>cancerous</w:t>
+      </w:r>
       <w:r>
         <w:t xml:space="preserve"> </w:t>
       </w:r>
-      <w:proofErr w:type="spellStart"/>
-      <w:r>
-        <w:t>soccurs</w:t>
-      </w:r>
-      <w:proofErr w:type="spellEnd"/>
-      <w:r>
-        <w:t xml:space="preserve"> regardless of whether the cell I is Cancerous (dividing unlimitedly an </w:t>
-      </w:r>
-      <w:proofErr w:type="spellStart"/>
-      <w:r>
-        <w:t>dCancerler</w:t>
-      </w:r>
-      <w:proofErr w:type="spellEnd"/>
-      <w:r>
-        <w:t xml:space="preserve"> multiple indefinitely, </w:t>
-      </w:r>
-      <w:proofErr w:type="spellStart"/>
-      <w:r>
-        <w:t>inspite</w:t>
-      </w:r>
-      <w:proofErr w:type="spellEnd"/>
-      <w:r>
-        <w:t xml:space="preserve"> o </w:t>
-      </w:r>
-      <w:proofErr w:type="spellStart"/>
-      <w:r>
-        <w:t>fbeing</w:t>
-      </w:r>
-      <w:proofErr w:type="spellEnd"/>
+      <w:r>
+        <w:t xml:space="preserve">. </w:t>
+      </w:r>
+      <w:r>
+        <w:t>This</w:t>
+      </w:r>
       <w:r>
         <w:t xml:space="preserve"> </w:t>
       </w:r>
-      <w:proofErr w:type="spellStart"/>
-      <w:r>
-        <w:t>sik</w:t>
-      </w:r>
-      <w:proofErr w:type="spellEnd"/>
-      <w:r>
-        <w:t>.</w:t>
+      <w:r>
+        <w:t>is equilibrium.</w:t>
+      </w:r>
+      <w:r>
+        <w:br/>
+      </w:r>
+      <w:r>
+        <w:t>**********************</w:t>
+      </w:r>
+      <w:r>
+        <w:br/>
+        <w:t xml:space="preserve">++++ </w:t>
+      </w:r>
+      <w:r>
+        <w:t>Currently Cellular Sen</w:t>
+      </w:r>
+      <w:r>
+        <w:t>escence</w:t>
+      </w:r>
+      <w:r>
+        <w:t xml:space="preserve"> occurs regardless of whether the cell is Cancerous (dividing unlimitedly and</w:t>
+      </w:r>
+      <w:r>
+        <w:t xml:space="preserve"> </w:t>
+      </w:r>
+      <w:r>
+        <w:t>Cancerler multiple indefinitely, inspite o fbeing sik.</w:t>
       </w:r>
     </w:p>
     <w:p>
@@ -398,84 +407,20 @@
     </w:p>
     <w:p>
       <w:r>
-        <w:t xml:space="preserve">Simply, if </w:t>
-      </w:r>
-      <w:proofErr w:type="spellStart"/>
-      <w:r>
-        <w:t>Temlomere</w:t>
-      </w:r>
-      <w:proofErr w:type="spellEnd"/>
-      <w:r>
-        <w:t xml:space="preserve"> length EXCEEES a certain critical number, we execute the foregoing “if” statement_*****</w:t>
-      </w:r>
-    </w:p>
-    <w:p>
-      <w:r>
-        <w:t xml:space="preserve">+ Presently the IF statement is non-existent and Healthy (non-Cancerous) Cells’ </w:t>
-      </w:r>
-      <w:proofErr w:type="spellStart"/>
-      <w:r>
-        <w:t>Telmore</w:t>
-      </w:r>
-      <w:proofErr w:type="spellEnd"/>
-      <w:r>
-        <w:t xml:space="preserve"> length keep </w:t>
-      </w:r>
-      <w:proofErr w:type="spellStart"/>
-      <w:r>
-        <w:t>sreducing</w:t>
-      </w:r>
-      <w:proofErr w:type="spellEnd"/>
-      <w:r>
-        <w:t xml:space="preserve"> each iteration.</w:t>
-      </w:r>
-    </w:p>
-    <w:p>
-      <w:r>
-        <w:t xml:space="preserve">___ It is my theory that the </w:t>
-      </w:r>
-      <w:proofErr w:type="spellStart"/>
-      <w:r>
-        <w:t>preating</w:t>
-      </w:r>
-      <w:proofErr w:type="spellEnd"/>
-      <w:r>
-        <w:t xml:space="preserve"> occurrences of TTAGGG comprising Tel</w:t>
-      </w:r>
-      <w:r>
-        <w:t xml:space="preserve">omere length is actually the count this sequence represent s the digit “1” and by </w:t>
-      </w:r>
-      <w:proofErr w:type="spellStart"/>
-      <w:r>
-        <w:t>repaeain</w:t>
-      </w:r>
-      <w:proofErr w:type="spellEnd"/>
-      <w:r>
-        <w:t xml:space="preserve"> I the body is actually COUNTING. </w:t>
-      </w:r>
-      <w:proofErr w:type="spellStart"/>
-      <w:r>
-        <w:t>THEREore</w:t>
-      </w:r>
-      <w:proofErr w:type="spellEnd"/>
-      <w:r>
-        <w:t xml:space="preserve">, all our </w:t>
-      </w:r>
-      <w:proofErr w:type="spellStart"/>
-      <w:r>
-        <w:t>mrna</w:t>
-      </w:r>
-      <w:proofErr w:type="spellEnd"/>
-      <w:r>
-        <w:t xml:space="preserve"> </w:t>
-      </w:r>
-      <w:proofErr w:type="spellStart"/>
-      <w:r>
-        <w:t>Baccine</w:t>
-      </w:r>
-      <w:proofErr w:type="spellEnd"/>
-      <w:r>
-        <w:t xml:space="preserve"> IF statement has to say is:</w:t>
+        <w:t>Simply, if Temlomere length EXCEEES a certain critical number, we execute the foregoing “if” statement_*****</w:t>
+      </w:r>
+    </w:p>
+    <w:p>
+      <w:r>
+        <w:t>+ Presently the IF statement is non-existent and Healthy (non-Cancerous) Cells’ Telmore length keep sreducing each iteration.</w:t>
+      </w:r>
+    </w:p>
+    <w:p>
+      <w:r>
+        <w:t>___ It is my theory that the preating occurrences of TTAGGG comprising Tel</w:t>
+      </w:r>
+      <w:r>
+        <w:t>omere length is actually the count this sequence represent s the digit “1” and by repaeain I the body is actually COUNTING. THEREore, all our mrna Baccine IF statement has to say is:</w:t>
       </w:r>
     </w:p>
     <w:p>
@@ -490,15 +435,7 @@
     </w:p>
     <w:p>
       <w:r>
-        <w:t xml:space="preserve">Call </w:t>
-      </w:r>
-      <w:proofErr w:type="spellStart"/>
-      <w:r>
-        <w:t>SenescenceFuntion</w:t>
-      </w:r>
-      <w:proofErr w:type="spellEnd"/>
-      <w:r>
-        <w:t>()</w:t>
+        <w:t>Call SenescenceFuntion()</w:t>
       </w:r>
     </w:p>
     <w:p/>
@@ -515,101 +452,35 @@
     </w:p>
     <w:p>
       <w:r>
+        <w:t>Call ActiavateTElomerase()</w:t>
+      </w:r>
+    </w:p>
+    <w:p>
+      <w:r>
         <w:lastRenderedPageBreak/>
-        <w:t xml:space="preserve">Call </w:t>
-      </w:r>
-      <w:proofErr w:type="spellStart"/>
-      <w:r>
-        <w:t>ActiavateTElomerase</w:t>
-      </w:r>
-      <w:proofErr w:type="spellEnd"/>
-      <w:r>
-        <w:t>()</w:t>
-      </w:r>
-    </w:p>
-    <w:p>
-      <w:r>
         <w:t>}</w:t>
       </w:r>
     </w:p>
     <w:p/>
     <w:p>
       <w:r>
-        <w:t xml:space="preserve">WHILE count(TTAGGG) in Cell </w:t>
-      </w:r>
-      <w:proofErr w:type="spellStart"/>
-      <w:r>
-        <w:t>Chromoslam</w:t>
-      </w:r>
-      <w:proofErr w:type="spellEnd"/>
-      <w:r>
-        <w:t xml:space="preserve"> DNA &gt; Zero </w:t>
+        <w:t xml:space="preserve">WHILE count(TTAGGG) in Cell Chromoslam DNA &gt; Zero </w:t>
       </w:r>
     </w:p>
     <w:p/>
     <w:p>
-      <w:proofErr w:type="spellStart"/>
-      <w:r>
-        <w:t>SenescenceFunction</w:t>
-      </w:r>
-      <w:proofErr w:type="spellEnd"/>
-      <w:r>
-        <w:t>() {</w:t>
-      </w:r>
-    </w:p>
-    <w:p>
-      <w:r>
-        <w:t xml:space="preserve">#Beging aging </w:t>
-      </w:r>
-      <w:proofErr w:type="spellStart"/>
-      <w:r>
-        <w:t>prpcess</w:t>
-      </w:r>
-      <w:proofErr w:type="spellEnd"/>
-      <w:r>
-        <w:t xml:space="preserve"> (by </w:t>
-      </w:r>
-      <w:proofErr w:type="spellStart"/>
-      <w:r>
-        <w:t>pevent</w:t>
-      </w:r>
-      <w:proofErr w:type="spellEnd"/>
-      <w:r>
-        <w:t xml:space="preserve"> </w:t>
-      </w:r>
-      <w:proofErr w:type="spellStart"/>
-      <w:r>
-        <w:t>ing</w:t>
-      </w:r>
-      <w:proofErr w:type="spellEnd"/>
-      <w:r>
-        <w:t xml:space="preserve"> </w:t>
-      </w:r>
-      <w:proofErr w:type="spellStart"/>
-      <w:r>
-        <w:t>epair</w:t>
-      </w:r>
-      <w:proofErr w:type="spellEnd"/>
-      <w:r>
-        <w:t xml:space="preserve"> by </w:t>
-      </w:r>
-      <w:proofErr w:type="spellStart"/>
-      <w:r>
-        <w:t>Telmoerase</w:t>
-      </w:r>
-      <w:proofErr w:type="spellEnd"/>
-      <w:r>
-        <w:t>)</w:t>
-      </w:r>
-    </w:p>
-    <w:p>
-      <w:proofErr w:type="spellStart"/>
-      <w:r>
-        <w:t>Appnd</w:t>
-      </w:r>
-      <w:proofErr w:type="spellEnd"/>
-      <w:r>
-        <w:t xml:space="preserve"> 6000 “TTAGGG” to cell Chromosomal DNA</w:t>
+      <w:r>
+        <w:t>SenescenceFunction() {</w:t>
+      </w:r>
+    </w:p>
+    <w:p>
+      <w:r>
+        <w:t>#Beging aging prpcess (by pevent ing epair by Telmoerase)</w:t>
+      </w:r>
+    </w:p>
+    <w:p>
+      <w:r>
+        <w:t>Appnd 6000 “TTAGGG” to cell Chromosomal DNA</w:t>
       </w:r>
     </w:p>
     <w:p>
@@ -630,29 +501,8 @@
     </w:p>
     <w:p/>
     <w:p>
-      <w:proofErr w:type="spellStart"/>
-      <w:r>
-        <w:t>ActivateTelomerase</w:t>
-      </w:r>
-      <w:proofErr w:type="spellEnd"/>
-      <w:r>
-        <w:t xml:space="preserve">() {#Effect </w:t>
-      </w:r>
-      <w:proofErr w:type="spellStart"/>
-      <w:r>
-        <w:t>Telmoerase</w:t>
-      </w:r>
-      <w:proofErr w:type="spellEnd"/>
-      <w:r>
-        <w:t xml:space="preserve"> </w:t>
-      </w:r>
-      <w:proofErr w:type="spellStart"/>
-      <w:r>
-        <w:t>rapsirs</w:t>
-      </w:r>
-      <w:proofErr w:type="spellEnd"/>
-      <w:r>
-        <w:t xml:space="preserve"> of DNA</w:t>
+      <w:r>
+        <w:t>ActivateTelomerase() {#Effect Telmoerase rapsirs of DNA</w:t>
       </w:r>
     </w:p>
     <w:p>
@@ -667,15 +517,7 @@
     </w:p>
     <w:p>
       <w:r>
-        <w:t xml:space="preserve">And </w:t>
-      </w:r>
-      <w:proofErr w:type="spellStart"/>
-      <w:r>
-        <w:t>succedding</w:t>
-      </w:r>
-      <w:proofErr w:type="spellEnd"/>
-      <w:r>
-        <w:t xml:space="preserve"> GENETIC code is TTAGGG</w:t>
+        <w:t>And succedding GENETIC code is TTAGGG</w:t>
       </w:r>
     </w:p>
     <w:p/>

</xml_diff>

<commit_message>
trying to finish so can watch the action on CNN
</commit_message>
<xml_diff>
--- a/+4 HEALTH_/Filling An mRNA Injection Syringe With TTAGGG Coded Solution.docx
+++ b/+4 HEALTH_/Filling An mRNA Injection Syringe With TTAGGG Coded Solution.docx
@@ -124,8 +124,18 @@
           <w:color w:val="262626"/>
           <w:shd w:val="clear" w:color="auto" w:fill="FFFFFF"/>
         </w:rPr>
-        <w:t>TIKTOK: taylorswift</w:t>
-      </w:r>
+        <w:t xml:space="preserve">TIKTOK: </w:t>
+      </w:r>
+      <w:proofErr w:type="spellStart"/>
+      <w:r>
+        <w:rPr>
+          <w:rFonts w:cstheme="minorHAnsi"/>
+          <w:color w:val="262626"/>
+          <w:shd w:val="clear" w:color="auto" w:fill="FFFFFF"/>
+        </w:rPr>
+        <w:t>taylorswift</w:t>
+      </w:r>
+      <w:proofErr w:type="spellEnd"/>
       <w:r>
         <w:rPr>
           <w:rFonts w:cstheme="minorHAnsi"/>
@@ -391,55 +401,168 @@
         <w:t>escence</w:t>
       </w:r>
       <w:r>
-        <w:t xml:space="preserve"> occurs regardless of whether the cell is Cancerous (dividing unlimitedly and</w:t>
-      </w:r>
-      <w:r>
-        <w:t xml:space="preserve"> </w:t>
-      </w:r>
-      <w:r>
-        <w:t>Cancerler multiple indefinitely, inspite o fbeing sik.</w:t>
-      </w:r>
-    </w:p>
-    <w:p>
-      <w:r>
-        <w:t>Howe do we identify if a cell has become Cancerous?</w:t>
-      </w:r>
-    </w:p>
-    <w:p>
-      <w:r>
-        <w:t>Simply, if Temlomere length EXCEEES a certain critical number, we execute the foregoing “if” statement_*****</w:t>
-      </w:r>
-    </w:p>
-    <w:p>
-      <w:r>
-        <w:t>+ Presently the IF statement is non-existent and Healthy (non-Cancerous) Cells’ Telmore length keep sreducing each iteration.</w:t>
-      </w:r>
-    </w:p>
-    <w:p>
-      <w:r>
-        <w:t>___ It is my theory that the preating occurrences of TTAGGG comprising Tel</w:t>
-      </w:r>
-      <w:r>
-        <w:t>omere length is actually the count this sequence represent s the digit “1” and by repaeain I the body is actually COUNTING. THEREore, all our mrna Baccine IF statement has to say is:</w:t>
-      </w:r>
-    </w:p>
-    <w:p>
-      <w:r>
-        <w:t>DO In case cell is cancerous</w:t>
-      </w:r>
-    </w:p>
-    <w:p>
-      <w:r>
-        <w:t>If Occurrences of TTAGGGG in Cell Chromosomal DNA ? 15000</w:t>
-      </w:r>
-    </w:p>
-    <w:p>
-      <w:r>
-        <w:t>Call SenescenceFuntion()</w:t>
+        <w:t xml:space="preserve"> occurs regardless of whether the cell is Cancerous (dividing unlimitedly</w:t>
+      </w:r>
+      <w:r>
+        <w:t>)</w:t>
+      </w:r>
+      <w:r>
+        <w:t xml:space="preserve"> and</w:t>
+      </w:r>
+      <w:r>
+        <w:t xml:space="preserve"> </w:t>
+      </w:r>
+      <w:r>
+        <w:t>Cancer</w:t>
+      </w:r>
+      <w:r>
+        <w:t>s</w:t>
+      </w:r>
+      <w:r>
+        <w:t xml:space="preserve"> multiple indefinitely, </w:t>
+      </w:r>
+      <w:proofErr w:type="spellStart"/>
+      <w:r>
+        <w:t>inspite</w:t>
+      </w:r>
+      <w:proofErr w:type="spellEnd"/>
+      <w:r>
+        <w:t xml:space="preserve"> of</w:t>
+      </w:r>
+      <w:r>
+        <w:t xml:space="preserve"> </w:t>
+      </w:r>
+      <w:r>
+        <w:t>being si</w:t>
+      </w:r>
+      <w:r>
+        <w:t>c</w:t>
+      </w:r>
+      <w:r>
+        <w:t>k.</w:t>
+      </w:r>
+      <w:r>
+        <w:br/>
+        <w:t>++++********** How do we identify if a cell has become Cancerous?</w:t>
+      </w:r>
+      <w:r>
+        <w:br/>
+        <w:t xml:space="preserve">+ Simply, </w:t>
       </w:r>
     </w:p>
     <w:p/>
     <w:p/>
+    <w:p/>
+    <w:p>
+      <w:r>
+        <w:br/>
+      </w:r>
+      <w:r>
+        <w:t xml:space="preserve">Simply, if </w:t>
+      </w:r>
+      <w:proofErr w:type="spellStart"/>
+      <w:r>
+        <w:t>Temlomere</w:t>
+      </w:r>
+      <w:proofErr w:type="spellEnd"/>
+      <w:r>
+        <w:t xml:space="preserve"> length EXCEEES a certain critical number, we execute the foregoing “if” statement_*****</w:t>
+      </w:r>
+    </w:p>
+    <w:p>
+      <w:r>
+        <w:t xml:space="preserve">+ Presently the IF statement is non-existent and Healthy (non-Cancerous) Cells’ </w:t>
+      </w:r>
+      <w:proofErr w:type="spellStart"/>
+      <w:r>
+        <w:t>Telmore</w:t>
+      </w:r>
+      <w:proofErr w:type="spellEnd"/>
+      <w:r>
+        <w:t xml:space="preserve"> length keep </w:t>
+      </w:r>
+      <w:proofErr w:type="spellStart"/>
+      <w:r>
+        <w:t>sreducing</w:t>
+      </w:r>
+      <w:proofErr w:type="spellEnd"/>
+      <w:r>
+        <w:t xml:space="preserve"> each iteration.</w:t>
+      </w:r>
+    </w:p>
+    <w:p>
+      <w:r>
+        <w:t xml:space="preserve">___ It is my theory that the </w:t>
+      </w:r>
+      <w:proofErr w:type="spellStart"/>
+      <w:r>
+        <w:t>preating</w:t>
+      </w:r>
+      <w:proofErr w:type="spellEnd"/>
+      <w:r>
+        <w:t xml:space="preserve"> occurrences of TTAGGG comprising Tel</w:t>
+      </w:r>
+      <w:r>
+        <w:t xml:space="preserve">omere length is actually the count this sequence represent s the digit “1” and by </w:t>
+      </w:r>
+      <w:proofErr w:type="spellStart"/>
+      <w:r>
+        <w:t>repaeain</w:t>
+      </w:r>
+      <w:proofErr w:type="spellEnd"/>
+      <w:r>
+        <w:t xml:space="preserve"> I the body is actually COUNTING. </w:t>
+      </w:r>
+      <w:proofErr w:type="spellStart"/>
+      <w:r>
+        <w:t>THEREore</w:t>
+      </w:r>
+      <w:proofErr w:type="spellEnd"/>
+      <w:r>
+        <w:t xml:space="preserve">, all our </w:t>
+      </w:r>
+      <w:proofErr w:type="spellStart"/>
+      <w:r>
+        <w:t>mrna</w:t>
+      </w:r>
+      <w:proofErr w:type="spellEnd"/>
+      <w:r>
+        <w:t xml:space="preserve"> </w:t>
+      </w:r>
+      <w:proofErr w:type="spellStart"/>
+      <w:r>
+        <w:t>Baccine</w:t>
+      </w:r>
+      <w:proofErr w:type="spellEnd"/>
+      <w:r>
+        <w:t xml:space="preserve"> IF statement has to say is:</w:t>
+      </w:r>
+    </w:p>
+    <w:p>
+      <w:r>
+        <w:t>DO In case cell is cancerous</w:t>
+      </w:r>
+    </w:p>
+    <w:p>
+      <w:r>
+        <w:t>If Occurrences of TTAGGGG in Cell Chromosomal DNA ? 15000</w:t>
+      </w:r>
+    </w:p>
+    <w:p>
+      <w:r>
+        <w:t xml:space="preserve">Call </w:t>
+      </w:r>
+      <w:proofErr w:type="spellStart"/>
+      <w:r>
+        <w:t>SenescenceFuntion</w:t>
+      </w:r>
+      <w:proofErr w:type="spellEnd"/>
+      <w:r>
+        <w:t>()</w:t>
+      </w:r>
+    </w:p>
+    <w:p/>
+    <w:p/>
     <w:p>
       <w:r>
         <w:t>Reset in case cell is healthy</w:t>
@@ -452,35 +575,100 @@
     </w:p>
     <w:p>
       <w:r>
-        <w:t>Call ActiavateTElomerase()</w:t>
-      </w:r>
-    </w:p>
-    <w:p>
-      <w:r>
-        <w:lastRenderedPageBreak/>
+        <w:t xml:space="preserve">Call </w:t>
+      </w:r>
+      <w:proofErr w:type="spellStart"/>
+      <w:r>
+        <w:t>ActiavateTElomerase</w:t>
+      </w:r>
+      <w:proofErr w:type="spellEnd"/>
+      <w:r>
+        <w:t>()</w:t>
+      </w:r>
+    </w:p>
+    <w:p>
+      <w:r>
         <w:t>}</w:t>
       </w:r>
     </w:p>
     <w:p/>
     <w:p>
       <w:r>
-        <w:t xml:space="preserve">WHILE count(TTAGGG) in Cell Chromoslam DNA &gt; Zero </w:t>
+        <w:t xml:space="preserve">WHILE count(TTAGGG) in Cell </w:t>
+      </w:r>
+      <w:proofErr w:type="spellStart"/>
+      <w:r>
+        <w:t>Chromoslam</w:t>
+      </w:r>
+      <w:proofErr w:type="spellEnd"/>
+      <w:r>
+        <w:t xml:space="preserve"> DNA &gt; Zero </w:t>
       </w:r>
     </w:p>
     <w:p/>
     <w:p>
-      <w:r>
-        <w:t>SenescenceFunction() {</w:t>
-      </w:r>
-    </w:p>
-    <w:p>
-      <w:r>
-        <w:t>#Beging aging prpcess (by pevent ing epair by Telmoerase)</w:t>
-      </w:r>
-    </w:p>
-    <w:p>
-      <w:r>
-        <w:t>Appnd 6000 “TTAGGG” to cell Chromosomal DNA</w:t>
+      <w:proofErr w:type="spellStart"/>
+      <w:r>
+        <w:t>SenescenceFunction</w:t>
+      </w:r>
+      <w:proofErr w:type="spellEnd"/>
+      <w:r>
+        <w:t>() {</w:t>
+      </w:r>
+    </w:p>
+    <w:p>
+      <w:r>
+        <w:t xml:space="preserve">#Beging aging </w:t>
+      </w:r>
+      <w:proofErr w:type="spellStart"/>
+      <w:r>
+        <w:t>prpcess</w:t>
+      </w:r>
+      <w:proofErr w:type="spellEnd"/>
+      <w:r>
+        <w:t xml:space="preserve"> (by </w:t>
+      </w:r>
+      <w:proofErr w:type="spellStart"/>
+      <w:r>
+        <w:t>pevent</w:t>
+      </w:r>
+      <w:proofErr w:type="spellEnd"/>
+      <w:r>
+        <w:t xml:space="preserve"> </w:t>
+      </w:r>
+      <w:proofErr w:type="spellStart"/>
+      <w:r>
+        <w:t>ing</w:t>
+      </w:r>
+      <w:proofErr w:type="spellEnd"/>
+      <w:r>
+        <w:t xml:space="preserve"> </w:t>
+      </w:r>
+      <w:proofErr w:type="spellStart"/>
+      <w:r>
+        <w:t>epair</w:t>
+      </w:r>
+      <w:proofErr w:type="spellEnd"/>
+      <w:r>
+        <w:t xml:space="preserve"> by </w:t>
+      </w:r>
+      <w:proofErr w:type="spellStart"/>
+      <w:r>
+        <w:t>Telmoerase</w:t>
+      </w:r>
+      <w:proofErr w:type="spellEnd"/>
+      <w:r>
+        <w:t>)</w:t>
+      </w:r>
+    </w:p>
+    <w:p>
+      <w:proofErr w:type="spellStart"/>
+      <w:r>
+        <w:t>Appnd</w:t>
+      </w:r>
+      <w:proofErr w:type="spellEnd"/>
+      <w:r>
+        <w:t xml:space="preserve"> 6000 “TTAGGG” to cell Chromosomal DNA</w:t>
       </w:r>
     </w:p>
     <w:p>
@@ -501,8 +689,29 @@
     </w:p>
     <w:p/>
     <w:p>
-      <w:r>
-        <w:t>ActivateTelomerase() {#Effect Telmoerase rapsirs of DNA</w:t>
+      <w:proofErr w:type="spellStart"/>
+      <w:r>
+        <w:t>ActivateTelomerase</w:t>
+      </w:r>
+      <w:proofErr w:type="spellEnd"/>
+      <w:r>
+        <w:t xml:space="preserve">() {#Effect </w:t>
+      </w:r>
+      <w:proofErr w:type="spellStart"/>
+      <w:r>
+        <w:t>Telmoerase</w:t>
+      </w:r>
+      <w:proofErr w:type="spellEnd"/>
+      <w:r>
+        <w:t xml:space="preserve"> </w:t>
+      </w:r>
+      <w:proofErr w:type="spellStart"/>
+      <w:r>
+        <w:t>rapsirs</w:t>
+      </w:r>
+      <w:proofErr w:type="spellEnd"/>
+      <w:r>
+        <w:t xml:space="preserve"> of DNA</w:t>
       </w:r>
     </w:p>
     <w:p>
@@ -517,7 +726,15 @@
     </w:p>
     <w:p>
       <w:r>
-        <w:t>And succedding GENETIC code is TTAGGG</w:t>
+        <w:t xml:space="preserve">And </w:t>
+      </w:r>
+      <w:proofErr w:type="spellStart"/>
+      <w:r>
+        <w:t>succedding</w:t>
+      </w:r>
+      <w:proofErr w:type="spellEnd"/>
+      <w:r>
+        <w:t xml:space="preserve"> GENETIC code is TTAGGG</w:t>
       </w:r>
     </w:p>
     <w:p/>

</xml_diff>

<commit_message>
-i don't know what to say_
</commit_message>
<xml_diff>
--- a/+4 HEALTH_/Filling An mRNA Injection Syringe With TTAGGG Coded Solution.docx
+++ b/+4 HEALTH_/Filling An mRNA Injection Syringe With TTAGGG Coded Solution.docx
@@ -168,27 +168,7 @@
           <w:szCs w:val="21"/>
           <w:shd w:val="clear" w:color="auto" w:fill="FFFFFF"/>
         </w:rPr>
-        <w:t xml:space="preserve"> </w:t>
-      </w:r>
-      <w:r>
-        <w:rPr>
-          <w:rFonts w:ascii="Times New Roman" w:hAnsi="Times New Roman" w:cs="Times New Roman"/>
-          <w:color w:val="262626"/>
-          <w:sz w:val="21"/>
-          <w:szCs w:val="21"/>
-          <w:shd w:val="clear" w:color="auto" w:fill="FFFFFF"/>
-        </w:rPr>
-        <w:t>//</w:t>
-      </w:r>
-      <w:r>
-        <w:rPr>
-          <w:rFonts w:ascii="Times New Roman" w:hAnsi="Times New Roman" w:cs="Times New Roman"/>
-          <w:color w:val="262626"/>
-          <w:sz w:val="21"/>
-          <w:szCs w:val="21"/>
-          <w:shd w:val="clear" w:color="auto" w:fill="FFFFFF"/>
-        </w:rPr>
-        <w:t xml:space="preserve"> </w:t>
+        <w:t xml:space="preserve"> // </w:t>
       </w:r>
       <w:r>
         <w:rPr>
@@ -267,7 +247,25 @@
           <w:sz w:val="21"/>
           <w:szCs w:val="21"/>
         </w:rPr>
-        <w:t>enome of Cancerous (e.g. HeLa) cells and Healthy cells; we my be able to isolate the genetic code that is responsible for Telome</w:t>
+        <w:t xml:space="preserve">enome of Cancerous (e.g. HeLa) cells and Healthy cells; we </w:t>
+      </w:r>
+      <w:proofErr w:type="spellStart"/>
+      <w:r>
+        <w:rPr>
+          <w:rFonts w:ascii="Times New Roman" w:hAnsi="Times New Roman" w:cs="Times New Roman"/>
+          <w:sz w:val="21"/>
+          <w:szCs w:val="21"/>
+        </w:rPr>
+        <w:t>my</w:t>
+      </w:r>
+      <w:proofErr w:type="spellEnd"/>
+      <w:r>
+        <w:rPr>
+          <w:rFonts w:ascii="Times New Roman" w:hAnsi="Times New Roman" w:cs="Times New Roman"/>
+          <w:sz w:val="21"/>
+          <w:szCs w:val="21"/>
+        </w:rPr>
+        <w:t xml:space="preserve"> be able to isolate the genetic code that is responsible for Telome</w:t>
       </w:r>
       <w:r>
         <w:rPr>
@@ -1577,6 +1575,36 @@
       <w:r>
         <w:rPr>
           <w:rFonts w:ascii="Times New Roman" w:hAnsi="Times New Roman" w:cs="Times New Roman"/>
+          <w:b/>
+          <w:bCs/>
+          <w:color w:val="00B050"/>
+          <w:sz w:val="21"/>
+          <w:szCs w:val="21"/>
+        </w:rPr>
+        <w:t>T</w:t>
+      </w:r>
+      <w:r>
+        <w:rPr>
+          <w:rFonts w:ascii="Times New Roman" w:hAnsi="Times New Roman" w:cs="Times New Roman"/>
+          <w:b/>
+          <w:bCs/>
+          <w:color w:val="00B050"/>
+          <w:sz w:val="21"/>
+          <w:szCs w:val="21"/>
+        </w:rPr>
+        <w:t>uesday</w:t>
+      </w:r>
+      <w:r>
+        <w:rPr>
+          <w:rFonts w:ascii="Times New Roman" w:hAnsi="Times New Roman" w:cs="Times New Roman"/>
+          <w:sz w:val="21"/>
+          <w:szCs w:val="21"/>
+        </w:rPr>
+        <w:t xml:space="preserve"> </w:t>
+      </w:r>
+      <w:r>
+        <w:rPr>
+          <w:rFonts w:ascii="Times New Roman" w:hAnsi="Times New Roman" w:cs="Times New Roman"/>
           <w:sz w:val="21"/>
           <w:szCs w:val="21"/>
         </w:rPr>
@@ -1605,6 +1633,25 @@
           <w:szCs w:val="21"/>
         </w:rPr>
         <w:t>AD</w:t>
+      </w:r>
+      <w:r>
+        <w:rPr>
+          <w:rFonts w:ascii="Times New Roman" w:hAnsi="Times New Roman" w:cs="Times New Roman"/>
+          <w:sz w:val="21"/>
+          <w:szCs w:val="21"/>
+        </w:rPr>
+        <w:t xml:space="preserve">  </w:t>
+      </w:r>
+      <w:r>
+        <w:rPr>
+          <w:rFonts w:ascii="Times New Roman" w:hAnsi="Times New Roman" w:cs="Times New Roman"/>
+          <w:b/>
+          <w:bCs/>
+          <w:color w:val="00B050"/>
+          <w:sz w:val="21"/>
+          <w:szCs w:val="21"/>
+        </w:rPr>
+        <w:t>TORONTO</w:t>
       </w:r>
       <w:r>
         <w:rPr>
@@ -1638,6 +1685,70 @@
           <w:szCs w:val="21"/>
         </w:rPr>
         <w:t>Single Quotes = Unsure_</w:t>
+      </w:r>
+      <w:r>
+        <w:rPr>
+          <w:rFonts w:ascii="Times New Roman" w:hAnsi="Times New Roman" w:cs="Times New Roman"/>
+          <w:sz w:val="21"/>
+          <w:szCs w:val="21"/>
+        </w:rPr>
+        <w:t xml:space="preserve">             </w:t>
+      </w:r>
+      <w:r>
+        <w:rPr>
+          <w:rFonts w:ascii="Times New Roman" w:hAnsi="Times New Roman" w:cs="Times New Roman"/>
+          <w:b/>
+          <w:bCs/>
+          <w:color w:val="000000" w:themeColor="text1"/>
+          <w:sz w:val="21"/>
+          <w:szCs w:val="21"/>
+        </w:rPr>
+        <w:t>/</w:t>
+      </w:r>
+      <w:r>
+        <w:rPr>
+          <w:rFonts w:ascii="Times New Roman" w:hAnsi="Times New Roman" w:cs="Times New Roman"/>
+          <w:b/>
+          <w:bCs/>
+          <w:color w:val="000000" w:themeColor="text1"/>
+          <w:sz w:val="21"/>
+          <w:szCs w:val="21"/>
+        </w:rPr>
+        <w:t>/</w:t>
+      </w:r>
+      <w:r>
+        <w:rPr>
+          <w:rFonts w:ascii="Times New Roman" w:hAnsi="Times New Roman" w:cs="Times New Roman"/>
+          <w:color w:val="000000" w:themeColor="text1"/>
+          <w:sz w:val="21"/>
+          <w:szCs w:val="21"/>
+        </w:rPr>
+        <w:t>edits:</w:t>
+      </w:r>
+      <w:r>
+        <w:rPr>
+          <w:rFonts w:ascii="Times New Roman" w:hAnsi="Times New Roman" w:cs="Times New Roman"/>
+          <w:color w:val="000000" w:themeColor="text1"/>
+          <w:sz w:val="21"/>
+          <w:szCs w:val="21"/>
+        </w:rPr>
+        <w:t>/</w:t>
+      </w:r>
+      <w:r>
+        <w:rPr>
+          <w:rFonts w:ascii="Times New Roman" w:hAnsi="Times New Roman" w:cs="Times New Roman"/>
+          <w:sz w:val="21"/>
+          <w:szCs w:val="21"/>
+        </w:rPr>
+        <w:t>_</w:t>
+      </w:r>
+      <w:r>
+        <w:rPr>
+          <w:rFonts w:ascii="Times New Roman" w:hAnsi="Times New Roman" w:cs="Times New Roman"/>
+          <w:sz w:val="21"/>
+          <w:szCs w:val="21"/>
+        </w:rPr>
+        <w:t xml:space="preserve"> _</w:t>
       </w:r>
     </w:p>
     <w:sectPr>

</xml_diff>